<commit_message>
updated use case document
</commit_message>
<xml_diff>
--- a/personal-work/uml-diagram/Use Case Documents/Use case document.docx
+++ b/personal-work/uml-diagram/Use Case Documents/Use case document.docx
@@ -9,7 +9,13 @@
     </w:p>
     <w:p>
       <w:r>
-        <w:t>Overview: For work I need to know what the wifi speeds are and how the various arrays are preforming.</w:t>
+        <w:t xml:space="preserve">Overview: For work I need to know what the </w:t>
+      </w:r>
+      <w:r>
+        <w:t>Wi-Fi</w:t>
+      </w:r>
+      <w:r>
+        <w:t xml:space="preserve"> speeds are and how the various arrays are preforming.</w:t>
       </w:r>
       <w:r>
         <w:t xml:space="preserve"> I want an app that will tell me without looking and testing that the various array.</w:t>
@@ -19,16 +25,46 @@
       <w:r>
         <w:t>Problem:</w:t>
       </w:r>
+    </w:p>
+    <w:p>
       <w:r>
         <w:t xml:space="preserve"> How do you know if arrays are preforming at their best</w:t>
       </w:r>
     </w:p>
     <w:p>
       <w:r>
+        <w:t xml:space="preserve"> How can you tell if the arrays are doing what they are </w:t>
+      </w:r>
+      <w:proofErr w:type="gramStart"/>
+      <w:r>
+        <w:t>required</w:t>
+      </w:r>
+      <w:proofErr w:type="gramEnd"/>
+    </w:p>
+    <w:p>
+      <w:r>
+        <w:t xml:space="preserve"> How can you tell if the arrays are connecting </w:t>
+      </w:r>
+      <w:proofErr w:type="gramStart"/>
+      <w:r>
+        <w:t>users</w:t>
+      </w:r>
+      <w:proofErr w:type="gramEnd"/>
+    </w:p>
+    <w:p>
+      <w:r>
         <w:t>Authors:</w:t>
       </w:r>
       <w:r>
-        <w:t xml:space="preserve"> Chad C Hill</w:t>
+        <w:t xml:space="preserve"> </w:t>
+      </w:r>
+    </w:p>
+    <w:p>
+      <w:r>
+        <w:t xml:space="preserve"> </w:t>
+      </w:r>
+      <w:r>
+        <w:t>Chad C Hill</w:t>
       </w:r>
     </w:p>
     <w:p>
@@ -36,10 +72,26 @@
         <w:t>Actors:</w:t>
       </w:r>
       <w:r>
-        <w:t xml:space="preserve"> Chad C Hill and Travis Williams</w:t>
-      </w:r>
-      <w:r>
-        <w:t>; Automated system</w:t>
+        <w:t xml:space="preserve"> </w:t>
+      </w:r>
+    </w:p>
+    <w:p>
+      <w:r>
+        <w:t xml:space="preserve"> </w:t>
+      </w:r>
+      <w:r>
+        <w:t>Chad C Hill and Travis Williams</w:t>
+      </w:r>
+      <w:r>
+        <w:t xml:space="preserve">; </w:t>
+      </w:r>
+    </w:p>
+    <w:p>
+      <w:r>
+        <w:t xml:space="preserve"> </w:t>
+      </w:r>
+      <w:r>
+        <w:t>Automated system</w:t>
       </w:r>
     </w:p>
     <w:p>
@@ -52,28 +104,78 @@
     </w:p>
     <w:p>
       <w:r>
+        <w:t xml:space="preserve"> </w:t>
+      </w:r>
+      <w:r>
         <w:t>1. Actor clicks on update speed</w:t>
       </w:r>
     </w:p>
     <w:p>
       <w:r>
-        <w:t xml:space="preserve">2. app runs a basic speed test </w:t>
-      </w:r>
-    </w:p>
-    <w:p>
-      <w:r>
-        <w:t>3. app then updates database</w:t>
-      </w:r>
-    </w:p>
-    <w:p>
-      <w:r>
-        <w:t>4. app returns the speed and the data</w:t>
-      </w:r>
-    </w:p>
-    <w:p>
+        <w:t xml:space="preserve"> </w:t>
+      </w:r>
+      <w:r>
+        <w:t xml:space="preserve">2. </w:t>
+      </w:r>
+      <w:r>
+        <w:t xml:space="preserve">The </w:t>
+      </w:r>
+      <w:r>
+        <w:t xml:space="preserve">app runs a basic speed test </w:t>
+      </w:r>
+    </w:p>
+    <w:p>
+      <w:r>
+        <w:t xml:space="preserve"> </w:t>
+      </w:r>
+      <w:r>
+        <w:t xml:space="preserve">3. </w:t>
+      </w:r>
+      <w:r>
+        <w:t xml:space="preserve">The </w:t>
+      </w:r>
+      <w:r>
+        <w:t>app then updates database</w:t>
+      </w:r>
+    </w:p>
+    <w:p>
+      <w:r>
+        <w:t xml:space="preserve"> </w:t>
+      </w:r>
+      <w:r>
+        <w:t xml:space="preserve">4. </w:t>
+      </w:r>
+      <w:r>
+        <w:t xml:space="preserve">The </w:t>
+      </w:r>
       <w:bookmarkStart w:id="0" w:name="_GoBack"/>
       <w:bookmarkEnd w:id="0"/>
-    </w:p>
+      <w:r>
+        <w:t>app returns the speed and the data</w:t>
+      </w:r>
+    </w:p>
+    <w:p>
+      <w:r>
+        <w:t xml:space="preserve">Exclusions: </w:t>
+      </w:r>
+    </w:p>
+    <w:p>
+      <w:r>
+        <w:t xml:space="preserve"> The speed test could be outsourced to speedtest.net and use their API</w:t>
+      </w:r>
+    </w:p>
+    <w:p>
+      <w:r>
+        <w:t xml:space="preserve">Assumptions: </w:t>
+      </w:r>
+    </w:p>
+    <w:p>
+      <w:r>
+        <w:t xml:space="preserve"> Users have access to Wi-Fi and to speed test system</w:t>
+      </w:r>
+    </w:p>
+    <w:p/>
+    <w:p/>
     <w:sectPr>
       <w:pgSz w:w="12240" w:h="15840"/>
       <w:pgMar w:top="1440" w:right="1440" w:bottom="1440" w:left="1440" w:header="720" w:footer="720" w:gutter="0"/>
@@ -505,6 +607,17 @@
     <w:semiHidden/>
     <w:unhideWhenUsed/>
   </w:style>
+  <w:style w:type="paragraph" w:styleId="ListParagraph">
+    <w:name w:val="List Paragraph"/>
+    <w:basedOn w:val="Normal"/>
+    <w:uiPriority w:val="34"/>
+    <w:qFormat/>
+    <w:rsid w:val="00F44748"/>
+    <w:pPr>
+      <w:ind w:left="720"/>
+      <w:contextualSpacing/>
+    </w:pPr>
+  </w:style>
 </w:styles>
 </file>
 

</xml_diff>